<commit_message>
Datetime function updates and DMI updates
Edited datetime functions to not take an argument and instead reference the Operations Start Timestep () global function

Added in the Pisces DMI
</commit_message>
<xml_diff>
--- a/Documentation/Merge Notes.docx
+++ b/Documentation/Merge Notes.docx
@@ -1,6 +1,6 @@
 
 <file path=word/document.xml><?xml version="1.0" encoding="utf-8"?>
-<w:document xmlns:wpc="http://schemas.microsoft.com/office/word/2010/wordprocessingCanvas" xmlns:cx="http://schemas.microsoft.com/office/drawing/2014/chartex" xmlns:mc="http://schemas.openxmlformats.org/markup-compatibility/2006" xmlns:o="urn:schemas-microsoft-com:office:office" xmlns:r="http://schemas.openxmlformats.org/officeDocument/2006/relationships" xmlns:m="http://schemas.openxmlformats.org/officeDocument/2006/math" xmlns:v="urn:schemas-microsoft-com:vml" xmlns:wp14="http://schemas.microsoft.com/office/word/2010/wordprocessingDrawing" xmlns:wp="http://schemas.openxmlformats.org/drawingml/2006/wordprocessingDrawing" xmlns:w10="urn:schemas-microsoft-com:office:word" xmlns:w="http://schemas.openxmlformats.org/wordprocessingml/2006/main" xmlns:w14="http://schemas.microsoft.com/office/word/2010/wordml" xmlns:w15="http://schemas.microsoft.com/office/word/2012/wordml" xmlns:w16se="http://schemas.microsoft.com/office/word/2015/wordml/symex" xmlns:wpg="http://schemas.microsoft.com/office/word/2010/wordprocessingGroup" xmlns:wpi="http://schemas.microsoft.com/office/word/2010/wordprocessingInk" xmlns:wne="http://schemas.microsoft.com/office/word/2006/wordml" xmlns:wps="http://schemas.microsoft.com/office/word/2010/wordprocessingShape" mc:Ignorable="w14 w15 w16se wp14">
+<w:document xmlns:wpc="http://schemas.microsoft.com/office/word/2010/wordprocessingCanvas" xmlns:cx="http://schemas.microsoft.com/office/drawing/2014/chartex" xmlns:cx1="http://schemas.microsoft.com/office/drawing/2015/9/8/chartex" xmlns:cx2="http://schemas.microsoft.com/office/drawing/2015/10/21/chartex" xmlns:cx3="http://schemas.microsoft.com/office/drawing/2016/5/9/chartex" xmlns:cx4="http://schemas.microsoft.com/office/drawing/2016/5/10/chartex" xmlns:cx5="http://schemas.microsoft.com/office/drawing/2016/5/11/chartex" xmlns:cx6="http://schemas.microsoft.com/office/drawing/2016/5/12/chartex" xmlns:cx7="http://schemas.microsoft.com/office/drawing/2016/5/13/chartex" xmlns:cx8="http://schemas.microsoft.com/office/drawing/2016/5/14/chartex" xmlns:mc="http://schemas.openxmlformats.org/markup-compatibility/2006" xmlns:aink="http://schemas.microsoft.com/office/drawing/2016/ink" xmlns:am3d="http://schemas.microsoft.com/office/drawing/2017/model3d" xmlns:o="urn:schemas-microsoft-com:office:office" xmlns:r="http://schemas.openxmlformats.org/officeDocument/2006/relationships" xmlns:m="http://schemas.openxmlformats.org/officeDocument/2006/math" xmlns:v="urn:schemas-microsoft-com:vml" xmlns:wp14="http://schemas.microsoft.com/office/word/2010/wordprocessingDrawing" xmlns:wp="http://schemas.openxmlformats.org/drawingml/2006/wordprocessingDrawing" xmlns:w10="urn:schemas-microsoft-com:office:word" xmlns:w="http://schemas.openxmlformats.org/wordprocessingml/2006/main" xmlns:w14="http://schemas.microsoft.com/office/word/2010/wordml" xmlns:w15="http://schemas.microsoft.com/office/word/2012/wordml" xmlns:w16cid="http://schemas.microsoft.com/office/word/2016/wordml/cid" xmlns:w16se="http://schemas.microsoft.com/office/word/2015/wordml/symex" xmlns:wpg="http://schemas.microsoft.com/office/word/2010/wordprocessingGroup" xmlns:wpi="http://schemas.microsoft.com/office/word/2010/wordprocessingInk" xmlns:wne="http://schemas.microsoft.com/office/word/2006/wordml" xmlns:wps="http://schemas.microsoft.com/office/word/2010/wordprocessingShape" mc:Ignorable="w14 w15 w16se w16cid wp14">
   <w:body>
     <w:p>
       <w:pPr>
@@ -236,13 +236,8 @@
           <w:numId w:val="4"/>
         </w:numPr>
       </w:pPr>
-      <w:proofErr w:type="spellStart"/>
-      <w:r>
-        <w:t>Init</w:t>
-      </w:r>
-      <w:proofErr w:type="spellEnd"/>
-      <w:r>
-        <w:t xml:space="preserve"> Data Handling – RENAME ~ (</w:t>
+      <w:r>
+        <w:t>Init Data Handling – RENAME ~ (</w:t>
       </w:r>
       <w:r>
         <w:t>policy group</w:t>
@@ -472,19 +467,75 @@
         <w:t>I did not move over the data objects from your version of the model that weren’t already in the one that I was working on. They seemed to be carried over objects from the 2013 Basin Study Model and I believe Marketa had noted that they were no longer needed. Was there any slots in those objects that you were using?</w:t>
       </w:r>
     </w:p>
-    <w:p/>
+    <w:p>
+      <w:pPr>
+        <w:rPr>
+          <w:color w:val="2E74B5" w:themeColor="accent1" w:themeShade="BF"/>
+        </w:rPr>
+      </w:pPr>
+      <w:r>
+        <w:rPr>
+          <w:color w:val="2E74B5" w:themeColor="accent1" w:themeShade="BF"/>
+        </w:rPr>
+        <w:t xml:space="preserve">I don’t believe so. I had created the ‘Accretions’ data object to hold the raw and calculated accretions data – we can decide whether or not we want to keep this </w:t>
+      </w:r>
+      <w:proofErr w:type="gramStart"/>
+      <w:r>
+        <w:rPr>
+          <w:color w:val="2E74B5" w:themeColor="accent1" w:themeShade="BF"/>
+        </w:rPr>
+        <w:t>object, or</w:t>
+      </w:r>
+      <w:proofErr w:type="gramEnd"/>
+      <w:r>
+        <w:rPr>
+          <w:color w:val="2E74B5" w:themeColor="accent1" w:themeShade="BF"/>
+        </w:rPr>
+        <w:t xml:space="preserve"> move the slots. Otherwise, I think we’re good with the data objects you removed.</w:t>
+      </w:r>
+    </w:p>
     <w:p>
       <w:r>
         <w:t>I did not make any changes to the Klamath Operations Ruleset as I did not see you post about changing it. In addition, it seemed like an older version of the set so I assumed that the additional rules were also left over from the 2013 Basin Study Model. Would this be correct?</w:t>
       </w:r>
     </w:p>
-    <w:p/>
+    <w:p>
+      <w:pPr>
+        <w:rPr>
+          <w:color w:val="2E74B5" w:themeColor="accent1" w:themeShade="BF"/>
+        </w:rPr>
+      </w:pPr>
+      <w:r>
+        <w:rPr>
+          <w:color w:val="2E74B5" w:themeColor="accent1" w:themeShade="BF"/>
+        </w:rPr>
+        <w:t>I believe so</w:t>
+      </w:r>
+      <w:r>
+        <w:rPr>
+          <w:color w:val="2E74B5" w:themeColor="accent1" w:themeShade="BF"/>
+        </w:rPr>
+        <w:t>. I had added to the Init Rules and Global Function sets, but I don’t think I made any changes to the Operations Ruleset.</w:t>
+      </w:r>
+    </w:p>
     <w:p>
       <w:r>
         <w:t xml:space="preserve">I was able to export almost all your DMI’s and import them over into our model. The one that couldn’t be brought over was the Pisces DMI, would this be something that could be easily recreated in the updated model? If not, I can talk to David about other methods of transferring it over. </w:t>
       </w:r>
     </w:p>
-    <w:p/>
+    <w:p>
+      <w:pPr>
+        <w:rPr>
+          <w:color w:val="2E74B5" w:themeColor="accent1" w:themeShade="BF"/>
+        </w:rPr>
+      </w:pPr>
+      <w:r>
+        <w:rPr>
+          <w:color w:val="2E74B5" w:themeColor="accent1" w:themeShade="BF"/>
+        </w:rPr>
+        <w:t xml:space="preserve">I recreated the DMI in the latest version of the model and it seems to work – it’s a control file -executable DMI and it seems like only database DMIs can be exported and imported. </w:t>
+      </w:r>
+    </w:p>
     <w:p>
       <w:r>
         <w:t>Minor changes were made to your rules and functions to account for the name change of the Dashboard Controls and Ag Sheet objects as well as the new slot naming convention. In addition, I went through and changed the some of the functions as they were using an argument in a function that did not specify one (i.e. “Accretions End Timestep (Operation Start Timestep ( ))” was invalid, needed to be “Accretions End Timestep ( )” or an argument had to be added to the function). It seemed mos</w:t>
@@ -513,7 +564,52 @@
         <w:t>better for them to not call any function/slot and contain “Operation Start Timestep ( )” within the function itself? This likely depends if there are any other scenarios where we would be passing in a different date than the Operation Start Timestep.</w:t>
       </w:r>
     </w:p>
-    <w:p/>
+    <w:p>
+      <w:pPr>
+        <w:rPr>
+          <w:color w:val="2E74B5" w:themeColor="accent1" w:themeShade="BF"/>
+        </w:rPr>
+      </w:pPr>
+      <w:r>
+        <w:rPr>
+          <w:color w:val="2E74B5" w:themeColor="accent1" w:themeShade="BF"/>
+        </w:rPr>
+        <w:t xml:space="preserve">Ah I see the mismatch here – I thought I had gone through and made the change to using the Operations Start </w:t>
+      </w:r>
+      <w:proofErr w:type="gramStart"/>
+      <w:r>
+        <w:rPr>
+          <w:color w:val="2E74B5" w:themeColor="accent1" w:themeShade="BF"/>
+        </w:rPr>
+        <w:t>Timestep(</w:t>
+      </w:r>
+      <w:proofErr w:type="gramEnd"/>
+      <w:r>
+        <w:rPr>
+          <w:color w:val="2E74B5" w:themeColor="accent1" w:themeShade="BF"/>
+        </w:rPr>
+        <w:t xml:space="preserve">) function instead of a ‘date’ argument, but it looks like I missed some. I just went through and updated the functions with this change. </w:t>
+      </w:r>
+      <w:r>
+        <w:rPr>
+          <w:color w:val="2E74B5" w:themeColor="accent1" w:themeShade="BF"/>
+        </w:rPr>
+        <w:t xml:space="preserve">I had originally written them to take a ‘date’ argument not knowing that to call from DMI the functions can’t take an argument, and not thinking it though fully. They should all be cleaned up. </w:t>
+      </w:r>
+    </w:p>
+    <w:p>
+      <w:pPr>
+        <w:rPr>
+          <w:color w:val="2E74B5" w:themeColor="accent1" w:themeShade="BF"/>
+        </w:rPr>
+      </w:pPr>
+      <w:r>
+        <w:rPr>
+          <w:color w:val="2E74B5" w:themeColor="accent1" w:themeShade="BF"/>
+        </w:rPr>
+        <w:t xml:space="preserve">I may spend some time removing some redundant datetime functions -&gt; it looks like we have two that define the end of the observation period etc. </w:t>
+      </w:r>
+    </w:p>
     <w:p>
       <w:r>
         <w:t xml:space="preserve">I believe everything needed was moved over into this version of the model but there is a chance I missed something. If you recognize anything I left out, would you be able to download the older version from </w:t>
@@ -527,13 +623,38 @@
         <w:t xml:space="preserve"> and move </w:t>
       </w:r>
       <w:r>
-        <w:t>said items over to this one</w:t>
+        <w:t xml:space="preserve">said items over to this one? </w:t>
+      </w:r>
+    </w:p>
+    <w:p>
+      <w:pPr>
+        <w:rPr>
+          <w:color w:val="2E74B5" w:themeColor="accent1" w:themeShade="BF"/>
+        </w:rPr>
+      </w:pPr>
+      <w:r>
+        <w:rPr>
+          <w:color w:val="2E74B5" w:themeColor="accent1" w:themeShade="BF"/>
+        </w:rPr>
+        <w:lastRenderedPageBreak/>
+        <w:t xml:space="preserve">I’m testing it out now, and so </w:t>
+      </w:r>
+      <w:proofErr w:type="gramStart"/>
+      <w:r>
+        <w:rPr>
+          <w:color w:val="2E74B5" w:themeColor="accent1" w:themeShade="BF"/>
+        </w:rPr>
+        <w:t>far</w:t>
+      </w:r>
+      <w:proofErr w:type="gramEnd"/>
+      <w:r>
+        <w:rPr>
+          <w:color w:val="2E74B5" w:themeColor="accent1" w:themeShade="BF"/>
+        </w:rPr>
+        <w:t xml:space="preserve"> it seems to be working ok. I’ll let you know if I run into any issues.</w:t>
       </w:r>
       <w:bookmarkStart w:id="0" w:name="_GoBack"/>
       <w:bookmarkEnd w:id="0"/>
-      <w:r>
-        <w:t xml:space="preserve">? </w:t>
-      </w:r>
     </w:p>
     <w:p/>
     <w:p/>
@@ -550,7 +671,7 @@
 </file>
 
 <file path=word/numbering.xml><?xml version="1.0" encoding="utf-8"?>
-<w:numbering xmlns:wpc="http://schemas.microsoft.com/office/word/2010/wordprocessingCanvas" xmlns:cx="http://schemas.microsoft.com/office/drawing/2014/chartex" xmlns:mc="http://schemas.openxmlformats.org/markup-compatibility/2006" xmlns:o="urn:schemas-microsoft-com:office:office" xmlns:r="http://schemas.openxmlformats.org/officeDocument/2006/relationships" xmlns:m="http://schemas.openxmlformats.org/officeDocument/2006/math" xmlns:v="urn:schemas-microsoft-com:vml" xmlns:wp14="http://schemas.microsoft.com/office/word/2010/wordprocessingDrawing" xmlns:wp="http://schemas.openxmlformats.org/drawingml/2006/wordprocessingDrawing" xmlns:w10="urn:schemas-microsoft-com:office:word" xmlns:w="http://schemas.openxmlformats.org/wordprocessingml/2006/main" xmlns:w14="http://schemas.microsoft.com/office/word/2010/wordml" xmlns:w15="http://schemas.microsoft.com/office/word/2012/wordml" xmlns:w16se="http://schemas.microsoft.com/office/word/2015/wordml/symex" xmlns:wpg="http://schemas.microsoft.com/office/word/2010/wordprocessingGroup" xmlns:wpi="http://schemas.microsoft.com/office/word/2010/wordprocessingInk" xmlns:wne="http://schemas.microsoft.com/office/word/2006/wordml" xmlns:wps="http://schemas.microsoft.com/office/word/2010/wordprocessingShape" mc:Ignorable="w14 w15 w16se wp14">
+<w:numbering xmlns:wpc="http://schemas.microsoft.com/office/word/2010/wordprocessingCanvas" xmlns:cx="http://schemas.microsoft.com/office/drawing/2014/chartex" xmlns:cx1="http://schemas.microsoft.com/office/drawing/2015/9/8/chartex" xmlns:cx2="http://schemas.microsoft.com/office/drawing/2015/10/21/chartex" xmlns:cx3="http://schemas.microsoft.com/office/drawing/2016/5/9/chartex" xmlns:cx4="http://schemas.microsoft.com/office/drawing/2016/5/10/chartex" xmlns:cx5="http://schemas.microsoft.com/office/drawing/2016/5/11/chartex" xmlns:cx6="http://schemas.microsoft.com/office/drawing/2016/5/12/chartex" xmlns:cx7="http://schemas.microsoft.com/office/drawing/2016/5/13/chartex" xmlns:cx8="http://schemas.microsoft.com/office/drawing/2016/5/14/chartex" xmlns:mc="http://schemas.openxmlformats.org/markup-compatibility/2006" xmlns:aink="http://schemas.microsoft.com/office/drawing/2016/ink" xmlns:am3d="http://schemas.microsoft.com/office/drawing/2017/model3d" xmlns:o="urn:schemas-microsoft-com:office:office" xmlns:r="http://schemas.openxmlformats.org/officeDocument/2006/relationships" xmlns:m="http://schemas.openxmlformats.org/officeDocument/2006/math" xmlns:v="urn:schemas-microsoft-com:vml" xmlns:wp14="http://schemas.microsoft.com/office/word/2010/wordprocessingDrawing" xmlns:wp="http://schemas.openxmlformats.org/drawingml/2006/wordprocessingDrawing" xmlns:w10="urn:schemas-microsoft-com:office:word" xmlns:w="http://schemas.openxmlformats.org/wordprocessingml/2006/main" xmlns:w14="http://schemas.microsoft.com/office/word/2010/wordml" xmlns:w15="http://schemas.microsoft.com/office/word/2012/wordml" xmlns:w16cid="http://schemas.microsoft.com/office/word/2016/wordml/cid" xmlns:w16se="http://schemas.microsoft.com/office/word/2015/wordml/symex" xmlns:wpg="http://schemas.microsoft.com/office/word/2010/wordprocessingGroup" xmlns:wpi="http://schemas.microsoft.com/office/word/2010/wordprocessingInk" xmlns:wne="http://schemas.microsoft.com/office/word/2006/wordml" xmlns:wps="http://schemas.microsoft.com/office/word/2010/wordprocessingShape" mc:Ignorable="w14 w15 w16se w16cid wp14">
   <w:abstractNum w:abstractNumId="0" w15:restartNumberingAfterBreak="0">
     <w:nsid w:val="447C7EE6"/>
     <w:multiLevelType w:val="hybridMultilevel"/>
@@ -1135,7 +1256,7 @@
 </file>
 
 <file path=word/styles.xml><?xml version="1.0" encoding="utf-8"?>
-<w:styles xmlns:mc="http://schemas.openxmlformats.org/markup-compatibility/2006" xmlns:r="http://schemas.openxmlformats.org/officeDocument/2006/relationships" xmlns:w="http://schemas.openxmlformats.org/wordprocessingml/2006/main" xmlns:w14="http://schemas.microsoft.com/office/word/2010/wordml" xmlns:w15="http://schemas.microsoft.com/office/word/2012/wordml" xmlns:w16se="http://schemas.microsoft.com/office/word/2015/wordml/symex" mc:Ignorable="w14 w15 w16se">
+<w:styles xmlns:mc="http://schemas.openxmlformats.org/markup-compatibility/2006" xmlns:r="http://schemas.openxmlformats.org/officeDocument/2006/relationships" xmlns:w="http://schemas.openxmlformats.org/wordprocessingml/2006/main" xmlns:w14="http://schemas.microsoft.com/office/word/2010/wordml" xmlns:w15="http://schemas.microsoft.com/office/word/2012/wordml" xmlns:w16cid="http://schemas.microsoft.com/office/word/2016/wordml/cid" xmlns:w16se="http://schemas.microsoft.com/office/word/2015/wordml/symex" mc:Ignorable="w14 w15 w16se w16cid">
   <w:docDefaults>
     <w:rPrDefault>
       <w:rPr>
@@ -1151,7 +1272,7 @@
       </w:pPr>
     </w:pPrDefault>
   </w:docDefaults>
-  <w:latentStyles w:defLockedState="0" w:defUIPriority="99" w:defSemiHidden="0" w:defUnhideWhenUsed="0" w:defQFormat="0" w:count="371">
+  <w:latentStyles w:defLockedState="0" w:defUIPriority="99" w:defSemiHidden="0" w:defUnhideWhenUsed="0" w:defQFormat="0" w:count="375">
     <w:lsdException w:name="Normal" w:uiPriority="0" w:qFormat="1"/>
     <w:lsdException w:name="heading 1" w:uiPriority="9" w:qFormat="1"/>
     <w:lsdException w:name="heading 2" w:semiHidden="1" w:uiPriority="9" w:unhideWhenUsed="1" w:qFormat="1"/>
@@ -1257,7 +1378,6 @@
     <w:lsdException w:name="HTML Sample" w:semiHidden="1" w:unhideWhenUsed="1"/>
     <w:lsdException w:name="HTML Typewriter" w:semiHidden="1" w:unhideWhenUsed="1"/>
     <w:lsdException w:name="HTML Variable" w:semiHidden="1" w:unhideWhenUsed="1"/>
-    <w:lsdException w:name="Normal Table" w:semiHidden="1" w:unhideWhenUsed="1"/>
     <w:lsdException w:name="annotation subject" w:semiHidden="1" w:unhideWhenUsed="1"/>
     <w:lsdException w:name="No List" w:semiHidden="1" w:unhideWhenUsed="1"/>
     <w:lsdException w:name="Outline List 1" w:semiHidden="1" w:unhideWhenUsed="1"/>
@@ -1301,10 +1421,8 @@
     <w:lsdException w:name="Table Elegant" w:semiHidden="1" w:unhideWhenUsed="1"/>
     <w:lsdException w:name="Table Professional" w:semiHidden="1" w:unhideWhenUsed="1"/>
     <w:lsdException w:name="Table Subtle 1" w:semiHidden="1" w:unhideWhenUsed="1"/>
-    <w:lsdException w:name="Table Subtle 2" w:semiHidden="1" w:unhideWhenUsed="1"/>
     <w:lsdException w:name="Table Web 1" w:semiHidden="1" w:unhideWhenUsed="1"/>
     <w:lsdException w:name="Table Web 2" w:semiHidden="1" w:unhideWhenUsed="1"/>
-    <w:lsdException w:name="Table Web 3" w:semiHidden="1" w:unhideWhenUsed="1"/>
     <w:lsdException w:name="Balloon Text" w:semiHidden="1" w:unhideWhenUsed="1"/>
     <w:lsdException w:name="Table Grid" w:uiPriority="39"/>
     <w:lsdException w:name="Table Theme" w:semiHidden="1" w:unhideWhenUsed="1"/>
@@ -1523,6 +1641,10 @@
     <w:lsdException w:name="List Table 5 Dark Accent 6" w:uiPriority="50"/>
     <w:lsdException w:name="List Table 6 Colorful Accent 6" w:uiPriority="51"/>
     <w:lsdException w:name="List Table 7 Colorful Accent 6" w:uiPriority="52"/>
+    <w:lsdException w:name="Mention" w:semiHidden="1" w:unhideWhenUsed="1"/>
+    <w:lsdException w:name="Smart Hyperlink" w:semiHidden="1" w:unhideWhenUsed="1"/>
+    <w:lsdException w:name="Hashtag" w:semiHidden="1" w:unhideWhenUsed="1"/>
+    <w:lsdException w:name="Unresolved Mention" w:semiHidden="1" w:unhideWhenUsed="1"/>
   </w:latentStyles>
   <w:style w:type="paragraph" w:default="1" w:styleId="Normal">
     <w:name w:val="Normal"/>

</xml_diff>